<commit_message>
inserted updated gantt chart
</commit_message>
<xml_diff>
--- a/Group_30_Project Plan.docx
+++ b/Group_30_Project Plan.docx
@@ -567,15 +567,7 @@
         <w:spacing w:after="0"/>
       </w:pPr>
       <w:r>
-        <w:t xml:space="preserve">Introduction - This section highlights the requirements of the project and identifies the process to be undertaken </w:t>
-      </w:r>
-      <w:proofErr w:type="gramStart"/>
-      <w:r>
-        <w:t>in order to</w:t>
-      </w:r>
-      <w:proofErr w:type="gramEnd"/>
-      <w:r>
-        <w:t xml:space="preserve"> implement the identified requirements.</w:t>
+        <w:t>Introduction - This section highlights the requirements of the project and identifies the process to be undertaken in order to implement the identified requirements.</w:t>
       </w:r>
     </w:p>
     <w:p>
@@ -667,15 +659,7 @@
     </w:p>
     <w:p>
       <w:r>
-        <w:t xml:space="preserve">This project has four main sections. Group formation, Group Planning, </w:t>
-      </w:r>
-      <w:proofErr w:type="gramStart"/>
-      <w:r>
-        <w:t>Development</w:t>
-      </w:r>
-      <w:proofErr w:type="gramEnd"/>
-      <w:r>
-        <w:t xml:space="preserve"> and the Final Stage of the project.</w:t>
+        <w:t>This project has four main sections. Group formation, Group Planning, Development and the Final Stage of the project.</w:t>
       </w:r>
       <w:r>
         <w:rPr>
@@ -1291,21 +1275,28 @@
           <w:noProof/>
         </w:rPr>
         <w:drawing>
-          <wp:inline distT="114300" distB="114300" distL="114300" distR="114300" wp14:anchorId="406A2551" wp14:editId="432658B0">
-            <wp:extent cx="5731200" cy="2755900"/>
-            <wp:effectExtent l="0" t="0" r="0" b="0"/>
-            <wp:docPr id="2" name="image2.png"/>
-            <wp:cNvGraphicFramePr/>
+          <wp:inline distT="0" distB="0" distL="0" distR="0" wp14:anchorId="70B44B28" wp14:editId="190343C2">
+            <wp:extent cx="5731510" cy="2773045"/>
+            <wp:effectExtent l="0" t="0" r="2540" b="8255"/>
+            <wp:docPr id="383443363" name="Picture 1"/>
+            <wp:cNvGraphicFramePr>
+              <a:graphicFrameLocks xmlns:a="http://schemas.openxmlformats.org/drawingml/2006/main" noChangeAspect="1"/>
+            </wp:cNvGraphicFramePr>
             <a:graphic xmlns:a="http://schemas.openxmlformats.org/drawingml/2006/main">
               <a:graphicData uri="http://schemas.openxmlformats.org/drawingml/2006/picture">
                 <pic:pic xmlns:pic="http://schemas.openxmlformats.org/drawingml/2006/picture">
                   <pic:nvPicPr>
-                    <pic:cNvPr id="0" name="image2.png"/>
-                    <pic:cNvPicPr preferRelativeResize="0"/>
+                    <pic:cNvPr id="383443363" name="Picture 383443363"/>
+                    <pic:cNvPicPr/>
                   </pic:nvPicPr>
                   <pic:blipFill>
-                    <a:blip r:embed="rId8"/>
-                    <a:srcRect/>
+                    <a:blip r:embed="rId8" cstate="print">
+                      <a:extLst>
+                        <a:ext uri="{28A0092B-C50C-407E-A947-70E740481C1C}">
+                          <a14:useLocalDpi xmlns:a14="http://schemas.microsoft.com/office/drawing/2010/main" val="0"/>
+                        </a:ext>
+                      </a:extLst>
+                    </a:blip>
                     <a:stretch>
                       <a:fillRect/>
                     </a:stretch>
@@ -1313,12 +1304,11 @@
                   <pic:spPr>
                     <a:xfrm>
                       <a:off x="0" y="0"/>
-                      <a:ext cx="5731200" cy="2755900"/>
+                      <a:ext cx="5731510" cy="2773045"/>
                     </a:xfrm>
                     <a:prstGeom prst="rect">
                       <a:avLst/>
                     </a:prstGeom>
-                    <a:ln/>
                   </pic:spPr>
                 </pic:pic>
               </a:graphicData>

</xml_diff>